<commit_message>
Improve JSON parsing logic for Noxus response and enhance error logging; update CV template to fix metadata references
</commit_message>
<xml_diff>
--- a/backend/templates/AW_cv_template.docx
+++ b/backend/templates/AW_cv_template.docx
@@ -1121,8 +1121,9 @@
           <w:szCs w:val="20"/>
           <w:lang w:val="en-US"/>
         </w:rPr>
-        <w:t>{{#each @root.$metadata.</w:t>
+        <w:t>{{#each @</w:t>
       </w:r>
+      <w:proofErr w:type="gramEnd"/>
       <w:r>
         <w:rPr>
           <w:rFonts w:ascii="Kanit Medium" w:hAnsi="Kanit Medium" w:cs="Kanit Medium"/>
@@ -1131,7 +1132,7 @@
           <w:szCs w:val="20"/>
           <w:lang w:val="en-US"/>
         </w:rPr>
-        <w:t>occupationalInfo</w:t>
+        <w:t>root.$metadata.</w:t>
       </w:r>
       <w:r>
         <w:rPr>
@@ -1141,6 +1142,16 @@
           <w:szCs w:val="20"/>
           <w:lang w:val="en-US"/>
         </w:rPr>
+        <w:t>occupationalInfo</w:t>
+      </w:r>
+      <w:r>
+        <w:rPr>
+          <w:rFonts w:ascii="Kanit Medium" w:hAnsi="Kanit Medium" w:cs="Kanit Medium"/>
+          <w:color w:val="EE0000"/>
+          <w:sz w:val="20"/>
+          <w:szCs w:val="20"/>
+          <w:lang w:val="en-US"/>
+        </w:rPr>
         <w:t>.</w:t>
       </w:r>
       <w:r>
@@ -1153,7 +1164,6 @@
         </w:rPr>
         <w:t>education</w:t>
       </w:r>
-      <w:proofErr w:type="gramEnd"/>
       <w:r>
         <w:rPr>
           <w:rFonts w:ascii="Kanit Medium" w:hAnsi="Kanit Medium" w:cs="Kanit Medium"/>
@@ -1164,6 +1174,18 @@
         </w:rPr>
         <w:t>}}</w:t>
       </w:r>
+    </w:p>
+    <w:p>
+      <w:pPr>
+        <w:spacing w:after="0"/>
+        <w:rPr>
+          <w:rFonts w:ascii="Kanit Medium" w:hAnsi="Kanit Medium" w:cs="Kanit Medium"/>
+          <w:color w:val="EE0000"/>
+          <w:sz w:val="20"/>
+          <w:szCs w:val="20"/>
+          <w:lang w:val="en-US"/>
+        </w:rPr>
+      </w:pPr>
     </w:p>
     <w:tbl>
       <w:tblPr>
@@ -1442,6 +1464,7 @@
         </w:rPr>
         <w:t>): {{</w:t>
       </w:r>
+      <w:proofErr w:type="gramEnd"/>
       <w:r>
         <w:rPr>
           <w:rFonts w:ascii="Kanit Light" w:hAnsi="Kanit Light" w:cs="Kanit Light"/>
@@ -1449,9 +1472,9 @@
           <w:szCs w:val="28"/>
           <w:lang w:val="en-US"/>
         </w:rPr>
-        <w:t>@</w:t>
+        <w:t>$</w:t>
       </w:r>
-      <w:proofErr w:type="gramEnd"/>
+      <w:proofErr w:type="gramStart"/>
       <w:r>
         <w:rPr>
           <w:rFonts w:ascii="Kanit Light" w:hAnsi="Kanit Light" w:cs="Kanit Light"/>
@@ -1459,7 +1482,7 @@
           <w:szCs w:val="28"/>
           <w:lang w:val="en-US"/>
         </w:rPr>
-        <w:t>root.</w:t>
+        <w:t>metadata</w:t>
       </w:r>
       <w:r>
         <w:rPr>
@@ -1468,15 +1491,6 @@
           <w:szCs w:val="28"/>
           <w:lang w:val="en-US"/>
         </w:rPr>
-        <w:t>$metadata</w:t>
-      </w:r>
-      <w:r>
-        <w:rPr>
-          <w:rFonts w:ascii="Kanit Light" w:hAnsi="Kanit Light" w:cs="Kanit Light"/>
-          <w:sz w:val="28"/>
-          <w:szCs w:val="28"/>
-          <w:lang w:val="en-US"/>
-        </w:rPr>
         <w:t>.</w:t>
       </w:r>
       <w:proofErr w:type="spellStart"/>
@@ -1508,6 +1522,7 @@
         <w:t>motherTongue</w:t>
       </w:r>
       <w:proofErr w:type="spellEnd"/>
+      <w:proofErr w:type="gramEnd"/>
       <w:r>
         <w:rPr>
           <w:rFonts w:ascii="Kanit Light" w:hAnsi="Kanit Light" w:cs="Kanit Light"/>
@@ -1539,10 +1554,10 @@
         <w:tblLook w:val="04A0" w:firstRow="1" w:lastRow="0" w:firstColumn="1" w:lastColumn="0" w:noHBand="0" w:noVBand="1"/>
       </w:tblPr>
       <w:tblGrid>
-        <w:gridCol w:w="3393"/>
-        <w:gridCol w:w="1986"/>
-        <w:gridCol w:w="1917"/>
-        <w:gridCol w:w="1730"/>
+        <w:gridCol w:w="3078"/>
+        <w:gridCol w:w="2083"/>
+        <w:gridCol w:w="2111"/>
+        <w:gridCol w:w="1754"/>
       </w:tblGrid>
       <w:tr>
         <w:trPr>
@@ -1707,8 +1722,10 @@
                 <w:szCs w:val="16"/>
                 <w:lang w:val="fr-FR"/>
               </w:rPr>
-              <w:t xml:space="preserve"> </w:t>
-            </w:r>
+              <w:t xml:space="preserve"> $</w:t>
+            </w:r>
+            <w:proofErr w:type="spellStart"/>
+            <w:proofErr w:type="gramStart"/>
             <w:r>
               <w:rPr>
                 <w:rFonts w:ascii="Kanit Light" w:hAnsi="Kanit Light" w:cs="Kanit Light"/>
@@ -1719,9 +1736,8 @@
                 <w:szCs w:val="16"/>
                 <w:lang w:val="fr-FR"/>
               </w:rPr>
-              <w:t>@</w:t>
-            </w:r>
-            <w:proofErr w:type="gramStart"/>
+              <w:t>metadata</w:t>
+            </w:r>
             <w:r>
               <w:rPr>
                 <w:rFonts w:ascii="Kanit Light" w:hAnsi="Kanit Light" w:cs="Kanit Light"/>
@@ -1732,7 +1748,7 @@
                 <w:szCs w:val="16"/>
                 <w:lang w:val="fr-FR"/>
               </w:rPr>
-              <w:t>root.</w:t>
+              <w:t>.</w:t>
             </w:r>
             <w:r>
               <w:rPr>
@@ -1744,7 +1760,7 @@
                 <w:szCs w:val="16"/>
                 <w:lang w:val="fr-FR"/>
               </w:rPr>
-              <w:t>$metadata</w:t>
+              <w:t>occupationalInfo</w:t>
             </w:r>
             <w:r>
               <w:rPr>
@@ -1758,33 +1774,6 @@
               </w:rPr>
               <w:t>.</w:t>
             </w:r>
-            <w:proofErr w:type="gramEnd"/>
-            <w:r>
-              <w:rPr>
-                <w:rFonts w:ascii="Kanit Light" w:hAnsi="Kanit Light" w:cs="Kanit Light"/>
-                <w:b w:val="0"/>
-                <w:bCs w:val="0"/>
-                <w:color w:val="000000" w:themeColor="text1"/>
-                <w:sz w:val="16"/>
-                <w:szCs w:val="16"/>
-                <w:lang w:val="fr-FR"/>
-              </w:rPr>
-              <w:t>occupationalInfo</w:t>
-            </w:r>
-            <w:proofErr w:type="gramStart"/>
-            <w:r>
-              <w:rPr>
-                <w:rFonts w:ascii="Kanit Light" w:hAnsi="Kanit Light" w:cs="Kanit Light"/>
-                <w:b w:val="0"/>
-                <w:bCs w:val="0"/>
-                <w:color w:val="000000" w:themeColor="text1"/>
-                <w:sz w:val="16"/>
-                <w:szCs w:val="16"/>
-                <w:lang w:val="fr-FR"/>
-              </w:rPr>
-              <w:t>.</w:t>
-            </w:r>
-            <w:proofErr w:type="spellStart"/>
             <w:r>
               <w:rPr>
                 <w:rFonts w:ascii="Kanit Light" w:hAnsi="Kanit Light" w:cs="Kanit Light"/>
@@ -2008,8 +1997,8 @@
       </w:pPr>
     </w:p>
     <w:sectPr>
-      <w:headerReference w:type="default" r:id="rId10"/>
-      <w:footerReference w:type="default" r:id="rId11"/>
+      <w:headerReference w:type="default" r:id="rId11"/>
+      <w:footerReference w:type="default" r:id="rId12"/>
       <w:type w:val="continuous"/>
       <w:pgSz w:w="11906" w:h="16838"/>
       <w:pgMar w:top="1440" w:right="1440" w:bottom="1440" w:left="1440" w:header="709" w:footer="709" w:gutter="0"/>
@@ -4954,6 +4943,10 @@
 </FormTemplates>
 </file>
 
+<file path=customXml/item4.xml><?xml version="1.0" encoding="utf-8"?>
+<b:Sources xmlns:b="http://schemas.openxmlformats.org/officeDocument/2006/bibliography" xmlns="http://schemas.openxmlformats.org/officeDocument/2006/bibliography" SelectedStyle="\APASixthEditionOfficeOnline.xsl" StyleName="APA" Version="6"/>
+</file>
+
 <file path=customXml/itemProps1.xml><?xml version="1.0" encoding="utf-8"?>
 <ds:datastoreItem xmlns:ds="http://schemas.openxmlformats.org/officeDocument/2006/customXml" ds:itemID="{E091A565-4E5B-4BA6-BCE5-AA75962B3A5E}">
   <ds:schemaRefs>
@@ -4990,4 +4983,12 @@
     <ds:schemaRef ds:uri="http://schemas.microsoft.com/sharepoint/v3/contenttype/forms"/>
   </ds:schemaRefs>
 </ds:datastoreItem>
+</file>
+
+<file path=customXml/itemProps4.xml><?xml version="1.0" encoding="utf-8"?>
+<ds:datastoreItem xmlns:ds="http://schemas.openxmlformats.org/officeDocument/2006/customXml" ds:itemID="{983C1D30-275A-40BA-AFEC-C9B79F5FC4B6}">
+  <ds:schemaRefs>
+    <ds:schemaRef ds:uri="http://schemas.openxmlformats.org/officeDocument/2006/bibliography"/>
+  </ds:schemaRefs>
+</ds:datastoreItem>
 </file>
</xml_diff>